<commit_message>
[FIX] Visão Geral - Diagrama de Casos de Uso Closes #9
</commit_message>
<xml_diff>
--- a/Requisitos/Documento de Requisitos.docx
+++ b/Requisitos/Documento de Requisitos.docx
@@ -2235,7 +2235,6 @@
               <w:szCs w:val="22"/>
             </w:rPr>
           </w:pPr>
-          <w:proofErr w:type="spellStart"/>
           <w:r>
             <w:rPr>
               <w:rFonts w:ascii="Arial" w:eastAsia="Arial" w:hAnsi="Arial" w:cs="Arial"/>
@@ -2245,7 +2244,6 @@
             <w:lastRenderedPageBreak/>
             <w:t>I_Login</w:t>
           </w:r>
-          <w:proofErr w:type="spellEnd"/>
           <w:r>
             <w:rPr>
               <w:rFonts w:ascii="Arial" w:eastAsia="Arial" w:hAnsi="Arial" w:cs="Arial"/>
@@ -2317,7 +2315,6 @@
               <w:szCs w:val="22"/>
             </w:rPr>
           </w:pPr>
-          <w:proofErr w:type="spellStart"/>
           <w:r>
             <w:rPr>
               <w:rFonts w:ascii="Arial" w:eastAsia="Arial" w:hAnsi="Arial" w:cs="Arial"/>
@@ -2325,7 +2322,6 @@
             </w:rPr>
             <w:t>I_Cadastro</w:t>
           </w:r>
-          <w:proofErr w:type="spellEnd"/>
           <w:r>
             <w:rPr>
               <w:rFonts w:ascii="Arial" w:eastAsia="Arial" w:hAnsi="Arial" w:cs="Arial"/>
@@ -2384,7 +2380,6 @@
               <w:szCs w:val="22"/>
             </w:rPr>
           </w:pPr>
-          <w:proofErr w:type="spellStart"/>
           <w:r>
             <w:rPr>
               <w:rFonts w:ascii="Arial" w:eastAsia="Arial" w:hAnsi="Arial" w:cs="Arial"/>
@@ -2392,7 +2387,6 @@
             </w:rPr>
             <w:t>I_Tela_Principal</w:t>
           </w:r>
-          <w:proofErr w:type="spellEnd"/>
           <w:r>
             <w:rPr>
               <w:rFonts w:ascii="Arial" w:eastAsia="Arial" w:hAnsi="Arial" w:cs="Arial"/>
@@ -2451,7 +2445,6 @@
               <w:szCs w:val="22"/>
             </w:rPr>
           </w:pPr>
-          <w:proofErr w:type="spellStart"/>
           <w:r>
             <w:rPr>
               <w:rFonts w:ascii="Arial" w:eastAsia="Arial" w:hAnsi="Arial" w:cs="Arial"/>
@@ -2459,7 +2452,6 @@
             </w:rPr>
             <w:t>I_Veículos</w:t>
           </w:r>
-          <w:proofErr w:type="spellEnd"/>
           <w:r>
             <w:rPr>
               <w:rFonts w:ascii="Arial" w:eastAsia="Arial" w:hAnsi="Arial" w:cs="Arial"/>
@@ -2518,7 +2510,6 @@
               <w:szCs w:val="22"/>
             </w:rPr>
           </w:pPr>
-          <w:proofErr w:type="spellStart"/>
           <w:r>
             <w:rPr>
               <w:rFonts w:ascii="Arial" w:eastAsia="Arial" w:hAnsi="Arial" w:cs="Arial"/>
@@ -2526,7 +2517,6 @@
             </w:rPr>
             <w:t>I_Ordem_De_Serviço_Funcionário</w:t>
           </w:r>
-          <w:proofErr w:type="spellEnd"/>
           <w:r>
             <w:rPr>
               <w:rFonts w:ascii="Arial" w:eastAsia="Arial" w:hAnsi="Arial" w:cs="Arial"/>
@@ -2585,7 +2575,6 @@
               <w:szCs w:val="22"/>
             </w:rPr>
           </w:pPr>
-          <w:proofErr w:type="spellStart"/>
           <w:r>
             <w:rPr>
               <w:rFonts w:ascii="Arial" w:eastAsia="Arial" w:hAnsi="Arial" w:cs="Arial"/>
@@ -2593,7 +2582,6 @@
             </w:rPr>
             <w:t>I_Ordem_De_Serviço_Cliente</w:t>
           </w:r>
-          <w:proofErr w:type="spellEnd"/>
           <w:r>
             <w:rPr>
               <w:rFonts w:ascii="Arial" w:eastAsia="Arial" w:hAnsi="Arial" w:cs="Arial"/>
@@ -4926,6 +4914,67 @@
       </w:pPr>
       <w:r>
         <w:rPr>
+          <w:noProof/>
+        </w:rPr>
+        <w:drawing>
+          <wp:anchor distT="114300" distB="114300" distL="114300" distR="114300" simplePos="0" relativeHeight="251659264" behindDoc="0" locked="0" layoutInCell="1" hidden="0" allowOverlap="1" wp14:anchorId="387878C7" wp14:editId="430D43E9">
+            <wp:simplePos x="0" y="0"/>
+            <wp:positionH relativeFrom="margin">
+              <wp:align>right</wp:align>
+            </wp:positionH>
+            <wp:positionV relativeFrom="paragraph">
+              <wp:posOffset>440055</wp:posOffset>
+            </wp:positionV>
+            <wp:extent cx="5734050" cy="5533390"/>
+            <wp:effectExtent l="0" t="0" r="0" b="0"/>
+            <wp:wrapTopAndBottom distT="114300" distB="114300"/>
+            <wp:docPr id="1051" name="image8.png"/>
+            <wp:cNvGraphicFramePr/>
+            <a:graphic xmlns:a="http://schemas.openxmlformats.org/drawingml/2006/main">
+              <a:graphicData uri="http://schemas.openxmlformats.org/drawingml/2006/picture">
+                <pic:pic xmlns:pic="http://schemas.openxmlformats.org/drawingml/2006/picture">
+                  <pic:nvPicPr>
+                    <pic:cNvPr id="1051" name="image8.png"/>
+                    <pic:cNvPicPr preferRelativeResize="0"/>
+                  </pic:nvPicPr>
+                  <pic:blipFill>
+                    <a:blip r:embed="rId18" cstate="print">
+                      <a:extLst>
+                        <a:ext uri="{28A0092B-C50C-407E-A947-70E740481C1C}">
+                          <a14:useLocalDpi xmlns:a14="http://schemas.microsoft.com/office/drawing/2010/main" val="0"/>
+                        </a:ext>
+                        <a:ext uri="{96DAC541-7B7A-43D3-8B79-37D633B846F1}">
+                          <asvg:svgBlip xmlns:asvg="http://schemas.microsoft.com/office/drawing/2016/SVG/main" r:embed="rId19"/>
+                        </a:ext>
+                      </a:extLst>
+                    </a:blip>
+                    <a:stretch>
+                      <a:fillRect/>
+                    </a:stretch>
+                  </pic:blipFill>
+                  <pic:spPr>
+                    <a:xfrm>
+                      <a:off x="0" y="0"/>
+                      <a:ext cx="5734050" cy="5533390"/>
+                    </a:xfrm>
+                    <a:prstGeom prst="rect">
+                      <a:avLst/>
+                    </a:prstGeom>
+                  </pic:spPr>
+                </pic:pic>
+              </a:graphicData>
+            </a:graphic>
+            <wp14:sizeRelH relativeFrom="margin">
+              <wp14:pctWidth>0</wp14:pctWidth>
+            </wp14:sizeRelH>
+            <wp14:sizeRelV relativeFrom="margin">
+              <wp14:pctHeight>0</wp14:pctHeight>
+            </wp14:sizeRelV>
+          </wp:anchor>
+        </w:drawing>
+      </w:r>
+      <w:r>
+        <w:rPr>
           <w:rFonts w:ascii="Arial" w:eastAsia="Arial" w:hAnsi="Arial" w:cs="Arial"/>
           <w:b/>
           <w:sz w:val="24"/>
@@ -4963,54 +5012,6 @@
         </w:rPr>
         <w:t xml:space="preserve"> </w:t>
       </w:r>
-      <w:r>
-        <w:rPr>
-          <w:noProof/>
-        </w:rPr>
-        <w:drawing>
-          <wp:anchor distT="114300" distB="114300" distL="114300" distR="114300" simplePos="0" relativeHeight="251659264" behindDoc="0" locked="0" layoutInCell="1" hidden="0" allowOverlap="1" wp14:anchorId="387878C7" wp14:editId="387878C8">
-            <wp:simplePos x="0" y="0"/>
-            <wp:positionH relativeFrom="column">
-              <wp:posOffset>-742949</wp:posOffset>
-            </wp:positionH>
-            <wp:positionV relativeFrom="paragraph">
-              <wp:posOffset>200025</wp:posOffset>
-            </wp:positionV>
-            <wp:extent cx="8748713" cy="5486071"/>
-            <wp:effectExtent l="0" t="0" r="0" b="0"/>
-            <wp:wrapTopAndBottom distT="114300" distB="114300"/>
-            <wp:docPr id="1051" name="image8.png"/>
-            <wp:cNvGraphicFramePr/>
-            <a:graphic xmlns:a="http://schemas.openxmlformats.org/drawingml/2006/main">
-              <a:graphicData uri="http://schemas.openxmlformats.org/drawingml/2006/picture">
-                <pic:pic xmlns:pic="http://schemas.openxmlformats.org/drawingml/2006/picture">
-                  <pic:nvPicPr>
-                    <pic:cNvPr id="0" name="image8.png"/>
-                    <pic:cNvPicPr preferRelativeResize="0"/>
-                  </pic:nvPicPr>
-                  <pic:blipFill>
-                    <a:blip r:embed="rId18"/>
-                    <a:srcRect/>
-                    <a:stretch>
-                      <a:fillRect/>
-                    </a:stretch>
-                  </pic:blipFill>
-                  <pic:spPr>
-                    <a:xfrm>
-                      <a:off x="0" y="0"/>
-                      <a:ext cx="8748713" cy="5486071"/>
-                    </a:xfrm>
-                    <a:prstGeom prst="rect">
-                      <a:avLst/>
-                    </a:prstGeom>
-                    <a:ln/>
-                  </pic:spPr>
-                </pic:pic>
-              </a:graphicData>
-            </a:graphic>
-          </wp:anchor>
-        </w:drawing>
-      </w:r>
     </w:p>
     <w:p>
       <w:pPr>
@@ -5049,7 +5050,7 @@
           <w:szCs w:val="22"/>
         </w:rPr>
         <w:sectPr>
-          <w:headerReference w:type="default" r:id="rId19"/>
+          <w:headerReference w:type="default" r:id="rId20"/>
           <w:pgSz w:w="11909" w:h="16834"/>
           <w:pgMar w:top="1440" w:right="1440" w:bottom="1440" w:left="1440" w:header="720" w:footer="720" w:gutter="0"/>
           <w:pgNumType w:start="1"/>
@@ -9330,16 +9331,7 @@
               <w:ind w:left="0" w:hanging="2"/>
             </w:pPr>
             <w:r>
-              <w:t>Um</w:t>
-            </w:r>
-            <w:r>
-              <w:t xml:space="preserve"> novo</w:t>
-            </w:r>
-            <w:r>
-              <w:t xml:space="preserve"> usuário se cadastra como cliente do sistema</w:t>
-            </w:r>
-            <w:r>
-              <w:t>.</w:t>
+              <w:t>Um novo usuário se cadastra como cliente do sistema.</w:t>
             </w:r>
           </w:p>
         </w:tc>
@@ -9957,10 +9949,7 @@
               <w:ind w:left="0" w:hanging="2"/>
             </w:pPr>
             <w:r>
-              <w:t>6. Sistema insere o usuário como um novo cliente</w:t>
-            </w:r>
-            <w:r>
-              <w:t>.</w:t>
+              <w:t>6. Sistema insere o usuário como um novo cliente.</w:t>
             </w:r>
           </w:p>
         </w:tc>
@@ -10079,10 +10068,7 @@
               <w:ind w:left="0" w:hanging="2"/>
             </w:pPr>
             <w:r>
-              <w:t>6</w:t>
-            </w:r>
-            <w:r>
-              <w:t xml:space="preserve">. Se os dados chave já estiverem no sistema, impede o cadastro </w:t>
+              <w:t xml:space="preserve">6. Se os dados chave já estiverem no sistema, impede o cadastro </w:t>
             </w:r>
             <w:r>
               <w:t>e envia mensagem “usuário já cadastrado”.</w:t>
@@ -10431,16 +10417,7 @@
               <w:ind w:left="0" w:hanging="2"/>
             </w:pPr>
             <w:r>
-              <w:t>O cliente descreve os problemas</w:t>
-            </w:r>
-            <w:r>
-              <w:t xml:space="preserve"> </w:t>
-            </w:r>
-            <w:r>
-              <w:t>em seu veículo e solicita um orçamento para ser analisado</w:t>
-            </w:r>
-            <w:r>
-              <w:t>.</w:t>
+              <w:t>O cliente descreve os problemas em seu veículo e solicita um orçamento para ser analisado.</w:t>
             </w:r>
           </w:p>
         </w:tc>
@@ -12111,34 +12088,7 @@
           <w:szCs w:val="24"/>
         </w:rPr>
         <w:lastRenderedPageBreak/>
-        <w:t>[RF00</w:t>
-      </w:r>
-      <w:r>
-        <w:rPr>
-          <w:rFonts w:ascii="Arial" w:eastAsia="Arial" w:hAnsi="Arial" w:cs="Arial"/>
-          <w:b/>
-          <w:sz w:val="24"/>
-          <w:szCs w:val="24"/>
-        </w:rPr>
-        <w:t>8</w:t>
-      </w:r>
-      <w:r>
-        <w:rPr>
-          <w:rFonts w:ascii="Arial" w:eastAsia="Arial" w:hAnsi="Arial" w:cs="Arial"/>
-          <w:b/>
-          <w:sz w:val="24"/>
-          <w:szCs w:val="24"/>
-        </w:rPr>
-        <w:t xml:space="preserve">] </w:t>
-      </w:r>
-      <w:r>
-        <w:rPr>
-          <w:rFonts w:ascii="Arial" w:eastAsia="Arial" w:hAnsi="Arial" w:cs="Arial"/>
-          <w:b/>
-          <w:sz w:val="24"/>
-          <w:szCs w:val="24"/>
-        </w:rPr>
-        <w:t>Editar Orçamento</w:t>
+        <w:t>[RF008] Editar Orçamento</w:t>
       </w:r>
     </w:p>
     <w:tbl>
@@ -12191,16 +12141,7 @@
                 <w:sz w:val="24"/>
                 <w:szCs w:val="24"/>
               </w:rPr>
-              <w:t>RF 00</w:t>
-            </w:r>
-            <w:r>
-              <w:rPr>
-                <w:b/>
-                <w:color w:val="FFFFFF"/>
-                <w:sz w:val="24"/>
-                <w:szCs w:val="24"/>
-              </w:rPr>
-              <w:t>8</w:t>
+              <w:t>RF 008</w:t>
             </w:r>
           </w:p>
         </w:tc>
@@ -12426,10 +12367,7 @@
               <w:ind w:left="0" w:hanging="2"/>
             </w:pPr>
             <w:r>
-              <w:t xml:space="preserve">O cliente </w:t>
-            </w:r>
-            <w:r>
-              <w:t>edita informações de um orçamento previamente enviado.</w:t>
+              <w:t>O cliente edita informações de um orçamento previamente enviado.</w:t>
             </w:r>
           </w:p>
         </w:tc>
@@ -12850,13 +12788,7 @@
               <w:ind w:left="0" w:hanging="2"/>
             </w:pPr>
             <w:r>
-              <w:t xml:space="preserve">3. Clica no botão de </w:t>
-            </w:r>
-            <w:r>
-              <w:t>editar</w:t>
-            </w:r>
-            <w:r>
-              <w:t xml:space="preserve"> na linha do orçamento desejado.</w:t>
+              <w:t>3. Clica no botão de editar na linha do orçamento desejado.</w:t>
             </w:r>
           </w:p>
           <w:p>
@@ -12869,10 +12801,7 @@
               <w:ind w:leftChars="0" w:left="0" w:firstLineChars="0" w:hanging="2"/>
             </w:pPr>
             <w:r>
-              <w:t xml:space="preserve">5. </w:t>
-            </w:r>
-            <w:r>
-              <w:t>Preenche o formulário</w:t>
+              <w:t>5. Preenche o formulário</w:t>
             </w:r>
           </w:p>
           <w:p>
@@ -12938,10 +12867,7 @@
               <w:ind w:left="0" w:hanging="2"/>
             </w:pPr>
             <w:r>
-              <w:t xml:space="preserve">4. </w:t>
-            </w:r>
-            <w:r>
-              <w:t>Apresenta um formulário para ser preenchido.</w:t>
+              <w:t>4. Apresenta um formulário para ser preenchido.</w:t>
             </w:r>
           </w:p>
           <w:p>
@@ -13170,34 +13096,7 @@
           <w:szCs w:val="24"/>
         </w:rPr>
         <w:lastRenderedPageBreak/>
-        <w:t>[RF00</w:t>
-      </w:r>
-      <w:r>
-        <w:rPr>
-          <w:rFonts w:ascii="Arial" w:eastAsia="Arial" w:hAnsi="Arial" w:cs="Arial"/>
-          <w:b/>
-          <w:sz w:val="24"/>
-          <w:szCs w:val="24"/>
-        </w:rPr>
-        <w:t>9</w:t>
-      </w:r>
-      <w:r>
-        <w:rPr>
-          <w:rFonts w:ascii="Arial" w:eastAsia="Arial" w:hAnsi="Arial" w:cs="Arial"/>
-          <w:b/>
-          <w:sz w:val="24"/>
-          <w:szCs w:val="24"/>
-        </w:rPr>
-        <w:t xml:space="preserve">] </w:t>
-      </w:r>
-      <w:r>
-        <w:rPr>
-          <w:rFonts w:ascii="Arial" w:eastAsia="Arial" w:hAnsi="Arial" w:cs="Arial"/>
-          <w:b/>
-          <w:sz w:val="24"/>
-          <w:szCs w:val="24"/>
-        </w:rPr>
-        <w:t>Consultar Serviços</w:t>
+        <w:t>[RF009] Consultar Serviços</w:t>
       </w:r>
     </w:p>
     <w:tbl>
@@ -13485,10 +13384,7 @@
               <w:ind w:left="0" w:hanging="2"/>
             </w:pPr>
             <w:r>
-              <w:t xml:space="preserve">O cliente </w:t>
-            </w:r>
-            <w:r>
-              <w:t>consulta todos seus orçamentos submetidos e serviços em andamento.</w:t>
+              <w:t>O cliente consulta todos seus orçamentos submetidos e serviços em andamento.</w:t>
             </w:r>
           </w:p>
         </w:tc>
@@ -14048,34 +13944,7 @@
           <w:szCs w:val="24"/>
         </w:rPr>
         <w:lastRenderedPageBreak/>
-        <w:t>[RF0</w:t>
-      </w:r>
-      <w:r>
-        <w:rPr>
-          <w:rFonts w:ascii="Arial" w:eastAsia="Arial" w:hAnsi="Arial" w:cs="Arial"/>
-          <w:b/>
-          <w:sz w:val="24"/>
-          <w:szCs w:val="24"/>
-        </w:rPr>
-        <w:t>10</w:t>
-      </w:r>
-      <w:r>
-        <w:rPr>
-          <w:rFonts w:ascii="Arial" w:eastAsia="Arial" w:hAnsi="Arial" w:cs="Arial"/>
-          <w:b/>
-          <w:sz w:val="24"/>
-          <w:szCs w:val="24"/>
-        </w:rPr>
-        <w:t xml:space="preserve">] </w:t>
-      </w:r>
-      <w:r>
-        <w:rPr>
-          <w:rFonts w:ascii="Arial" w:eastAsia="Arial" w:hAnsi="Arial" w:cs="Arial"/>
-          <w:b/>
-          <w:sz w:val="24"/>
-          <w:szCs w:val="24"/>
-        </w:rPr>
-        <w:t>Enviar Orçamento</w:t>
+        <w:t>[RF010] Enviar Orçamento</w:t>
       </w:r>
     </w:p>
     <w:tbl>
@@ -15142,25 +15011,7 @@
           <w:szCs w:val="24"/>
         </w:rPr>
         <w:lastRenderedPageBreak/>
-        <w:t>[RF0</w:t>
-      </w:r>
-      <w:r>
-        <w:rPr>
-          <w:rFonts w:ascii="Arial" w:eastAsia="Arial" w:hAnsi="Arial" w:cs="Arial"/>
-          <w:b/>
-          <w:sz w:val="24"/>
-          <w:szCs w:val="24"/>
-        </w:rPr>
-        <w:t>11</w:t>
-      </w:r>
-      <w:r>
-        <w:rPr>
-          <w:rFonts w:ascii="Arial" w:eastAsia="Arial" w:hAnsi="Arial" w:cs="Arial"/>
-          <w:b/>
-          <w:sz w:val="24"/>
-          <w:szCs w:val="24"/>
-        </w:rPr>
-        <w:t xml:space="preserve">] </w:t>
+        <w:t xml:space="preserve">[RF011] </w:t>
       </w:r>
       <w:r>
         <w:rPr>
@@ -16994,7 +16845,7 @@
           <w:szCs w:val="22"/>
         </w:rPr>
         <w:sectPr>
-          <w:headerReference w:type="default" r:id="rId20"/>
+          <w:headerReference w:type="default" r:id="rId21"/>
           <w:pgSz w:w="11909" w:h="16834"/>
           <w:pgMar w:top="1440" w:right="1440" w:bottom="1440" w:left="1440" w:header="720" w:footer="720" w:gutter="0"/>
           <w:pgNumType w:start="1"/>
@@ -19333,7 +19184,7 @@
           <w:szCs w:val="22"/>
         </w:rPr>
         <w:sectPr>
-          <w:headerReference w:type="default" r:id="rId21"/>
+          <w:headerReference w:type="default" r:id="rId22"/>
           <w:pgSz w:w="11909" w:h="16834"/>
           <w:pgMar w:top="1440" w:right="1440" w:bottom="1440" w:left="1440" w:header="720" w:footer="720" w:gutter="0"/>
           <w:pgNumType w:start="1"/>
@@ -19663,7 +19514,7 @@
                     <pic:cNvPicPr preferRelativeResize="0"/>
                   </pic:nvPicPr>
                   <pic:blipFill>
-                    <a:blip r:embed="rId22"/>
+                    <a:blip r:embed="rId23"/>
                     <a:srcRect/>
                     <a:stretch>
                       <a:fillRect/>
@@ -19832,354 +19683,6 @@
                 <pic:pic xmlns:pic="http://schemas.openxmlformats.org/drawingml/2006/picture">
                   <pic:nvPicPr>
                     <pic:cNvPr id="0" name="image4.png"/>
-                    <pic:cNvPicPr preferRelativeResize="0"/>
-                  </pic:nvPicPr>
-                  <pic:blipFill>
-                    <a:blip r:embed="rId23"/>
-                    <a:srcRect/>
-                    <a:stretch>
-                      <a:fillRect/>
-                    </a:stretch>
-                  </pic:blipFill>
-                  <pic:spPr>
-                    <a:xfrm>
-                      <a:off x="0" y="0"/>
-                      <a:ext cx="5731200" cy="2755900"/>
-                    </a:xfrm>
-                    <a:prstGeom prst="rect">
-                      <a:avLst/>
-                    </a:prstGeom>
-                    <a:ln/>
-                  </pic:spPr>
-                </pic:pic>
-              </a:graphicData>
-            </a:graphic>
-          </wp:inline>
-        </w:drawing>
-      </w:r>
-    </w:p>
-    <w:p>
-      <w:pPr>
-        <w:keepNext/>
-        <w:pBdr>
-          <w:top w:val="nil"/>
-          <w:left w:val="nil"/>
-          <w:bottom w:val="nil"/>
-          <w:right w:val="nil"/>
-          <w:between w:val="nil"/>
-        </w:pBdr>
-        <w:spacing w:before="240" w:after="60" w:line="240" w:lineRule="auto"/>
-        <w:ind w:left="0" w:hanging="2"/>
-        <w:rPr>
-          <w:rFonts w:ascii="Arial" w:eastAsia="Arial" w:hAnsi="Arial" w:cs="Arial"/>
-          <w:b/>
-          <w:color w:val="000000"/>
-          <w:sz w:val="24"/>
-          <w:szCs w:val="24"/>
-        </w:rPr>
-      </w:pPr>
-      <w:r>
-        <w:rPr>
-          <w:rFonts w:ascii="Arial" w:eastAsia="Arial" w:hAnsi="Arial" w:cs="Arial"/>
-          <w:b/>
-          <w:color w:val="000000"/>
-          <w:sz w:val="24"/>
-          <w:szCs w:val="24"/>
-        </w:rPr>
-        <w:lastRenderedPageBreak/>
-        <w:t>Informações críticas da interface</w:t>
-      </w:r>
-    </w:p>
-    <w:p>
-      <w:pPr>
-        <w:numPr>
-          <w:ilvl w:val="0"/>
-          <w:numId w:val="5"/>
-        </w:numPr>
-        <w:pBdr>
-          <w:top w:val="nil"/>
-          <w:left w:val="nil"/>
-          <w:bottom w:val="nil"/>
-          <w:right w:val="nil"/>
-          <w:between w:val="nil"/>
-        </w:pBdr>
-        <w:spacing w:before="60" w:after="60" w:line="240" w:lineRule="auto"/>
-        <w:ind w:left="0" w:hanging="2"/>
-        <w:jc w:val="both"/>
-        <w:rPr>
-          <w:color w:val="000000"/>
-          <w:sz w:val="22"/>
-          <w:szCs w:val="22"/>
-        </w:rPr>
-      </w:pPr>
-      <w:r>
-        <w:rPr>
-          <w:color w:val="000000"/>
-          <w:sz w:val="22"/>
-          <w:szCs w:val="22"/>
-        </w:rPr>
-        <w:t xml:space="preserve">O campo </w:t>
-      </w:r>
-      <w:r>
-        <w:rPr>
-          <w:sz w:val="22"/>
-          <w:szCs w:val="22"/>
-        </w:rPr>
-        <w:t xml:space="preserve">login </w:t>
-      </w:r>
-      <w:r>
-        <w:rPr>
-          <w:color w:val="000000"/>
-          <w:sz w:val="22"/>
-          <w:szCs w:val="22"/>
-        </w:rPr>
-        <w:t>deve ser um</w:t>
-      </w:r>
-      <w:r>
-        <w:rPr>
-          <w:sz w:val="22"/>
-          <w:szCs w:val="22"/>
-        </w:rPr>
-        <w:t xml:space="preserve"> e-mail</w:t>
-      </w:r>
-      <w:r>
-        <w:rPr>
-          <w:color w:val="000000"/>
-          <w:sz w:val="22"/>
-          <w:szCs w:val="22"/>
-        </w:rPr>
-        <w:t xml:space="preserve"> válid</w:t>
-      </w:r>
-      <w:r>
-        <w:rPr>
-          <w:sz w:val="22"/>
-          <w:szCs w:val="22"/>
-        </w:rPr>
-        <w:t>o</w:t>
-      </w:r>
-      <w:r>
-        <w:rPr>
-          <w:color w:val="000000"/>
-          <w:sz w:val="22"/>
-          <w:szCs w:val="22"/>
-        </w:rPr>
-        <w:t>;</w:t>
-      </w:r>
-    </w:p>
-    <w:p>
-      <w:pPr>
-        <w:numPr>
-          <w:ilvl w:val="0"/>
-          <w:numId w:val="5"/>
-        </w:numPr>
-        <w:pBdr>
-          <w:top w:val="nil"/>
-          <w:left w:val="nil"/>
-          <w:bottom w:val="nil"/>
-          <w:right w:val="nil"/>
-          <w:between w:val="nil"/>
-        </w:pBdr>
-        <w:spacing w:before="60" w:after="60" w:line="240" w:lineRule="auto"/>
-        <w:ind w:left="0" w:hanging="2"/>
-        <w:jc w:val="both"/>
-        <w:rPr>
-          <w:color w:val="000000"/>
-          <w:sz w:val="22"/>
-          <w:szCs w:val="22"/>
-        </w:rPr>
-      </w:pPr>
-      <w:r>
-        <w:rPr>
-          <w:color w:val="000000"/>
-          <w:sz w:val="22"/>
-          <w:szCs w:val="22"/>
-        </w:rPr>
-        <w:t>A senha deve conter pelo menos uma letra maiúscula e uma minúscula</w:t>
-      </w:r>
-      <w:r>
-        <w:rPr>
-          <w:color w:val="000000"/>
-          <w:sz w:val="22"/>
-          <w:szCs w:val="22"/>
-        </w:rPr>
-        <w:t>;</w:t>
-      </w:r>
-    </w:p>
-    <w:p>
-      <w:pPr>
-        <w:numPr>
-          <w:ilvl w:val="0"/>
-          <w:numId w:val="5"/>
-        </w:numPr>
-        <w:pBdr>
-          <w:top w:val="nil"/>
-          <w:left w:val="nil"/>
-          <w:bottom w:val="nil"/>
-          <w:right w:val="nil"/>
-          <w:between w:val="nil"/>
-        </w:pBdr>
-        <w:spacing w:before="60" w:after="60" w:line="240" w:lineRule="auto"/>
-        <w:ind w:left="0" w:hanging="2"/>
-        <w:jc w:val="both"/>
-        <w:rPr>
-          <w:color w:val="000000"/>
-          <w:sz w:val="22"/>
-          <w:szCs w:val="22"/>
-        </w:rPr>
-      </w:pPr>
-      <w:r>
-        <w:rPr>
-          <w:color w:val="000000"/>
-          <w:sz w:val="22"/>
-          <w:szCs w:val="22"/>
-        </w:rPr>
-        <w:t>A senha deve conter pelo menos um caracter</w:t>
-      </w:r>
-      <w:r>
-        <w:rPr>
-          <w:color w:val="000000"/>
-          <w:sz w:val="22"/>
-          <w:szCs w:val="22"/>
-        </w:rPr>
-        <w:t>e</w:t>
-      </w:r>
-      <w:r>
-        <w:rPr>
-          <w:color w:val="000000"/>
-          <w:sz w:val="22"/>
-          <w:szCs w:val="22"/>
-        </w:rPr>
-        <w:t xml:space="preserve"> especial</w:t>
-      </w:r>
-      <w:r>
-        <w:rPr>
-          <w:color w:val="000000"/>
-          <w:sz w:val="22"/>
-          <w:szCs w:val="22"/>
-        </w:rPr>
-        <w:t>;</w:t>
-      </w:r>
-    </w:p>
-    <w:p>
-      <w:pPr>
-        <w:numPr>
-          <w:ilvl w:val="0"/>
-          <w:numId w:val="5"/>
-        </w:numPr>
-        <w:pBdr>
-          <w:top w:val="nil"/>
-          <w:left w:val="nil"/>
-          <w:bottom w:val="nil"/>
-          <w:right w:val="nil"/>
-          <w:between w:val="nil"/>
-        </w:pBdr>
-        <w:spacing w:before="60" w:after="60" w:line="240" w:lineRule="auto"/>
-        <w:ind w:left="0" w:hanging="2"/>
-        <w:jc w:val="both"/>
-        <w:rPr>
-          <w:color w:val="000000"/>
-          <w:sz w:val="22"/>
-          <w:szCs w:val="22"/>
-        </w:rPr>
-      </w:pPr>
-      <w:bookmarkStart w:id="44" w:name="_heading=h.2lwamvv" w:colFirst="0" w:colLast="0"/>
-      <w:bookmarkEnd w:id="44"/>
-      <w:r>
-        <w:rPr>
-          <w:color w:val="000000"/>
-          <w:sz w:val="22"/>
-          <w:szCs w:val="22"/>
-        </w:rPr>
-        <w:t xml:space="preserve">A senha deve conter no máximo </w:t>
-      </w:r>
-      <w:r>
-        <w:rPr>
-          <w:sz w:val="22"/>
-          <w:szCs w:val="22"/>
-        </w:rPr>
-        <w:t>20</w:t>
-      </w:r>
-      <w:r>
-        <w:rPr>
-          <w:color w:val="000000"/>
-          <w:sz w:val="22"/>
-          <w:szCs w:val="22"/>
-        </w:rPr>
-        <w:t xml:space="preserve"> caracteres.</w:t>
-      </w:r>
-    </w:p>
-    <w:p>
-      <w:pPr>
-        <w:keepNext/>
-        <w:numPr>
-          <w:ilvl w:val="1"/>
-          <w:numId w:val="1"/>
-        </w:numPr>
-        <w:pBdr>
-          <w:top w:val="nil"/>
-          <w:left w:val="nil"/>
-          <w:bottom w:val="nil"/>
-          <w:right w:val="nil"/>
-          <w:between w:val="nil"/>
-        </w:pBdr>
-        <w:shd w:val="clear" w:color="auto" w:fill="CCCCCC"/>
-        <w:spacing w:before="360" w:after="120" w:line="240" w:lineRule="auto"/>
-        <w:ind w:left="1" w:hanging="3"/>
-        <w:rPr>
-          <w:rFonts w:ascii="Arial" w:eastAsia="Arial" w:hAnsi="Arial" w:cs="Arial"/>
-          <w:b/>
-          <w:color w:val="000000"/>
-          <w:sz w:val="28"/>
-          <w:szCs w:val="28"/>
-        </w:rPr>
-      </w:pPr>
-      <w:proofErr w:type="spellStart"/>
-      <w:r>
-        <w:rPr>
-          <w:rFonts w:ascii="Arial" w:eastAsia="Arial" w:hAnsi="Arial" w:cs="Arial"/>
-          <w:b/>
-          <w:color w:val="000000"/>
-          <w:sz w:val="28"/>
-          <w:szCs w:val="28"/>
-        </w:rPr>
-        <w:t>I_Cadastro</w:t>
-      </w:r>
-      <w:proofErr w:type="spellEnd"/>
-    </w:p>
-    <w:p>
-      <w:pPr>
-        <w:pBdr>
-          <w:top w:val="nil"/>
-          <w:left w:val="nil"/>
-          <w:bottom w:val="nil"/>
-          <w:right w:val="nil"/>
-          <w:between w:val="nil"/>
-        </w:pBdr>
-        <w:spacing w:before="60" w:after="60" w:line="240" w:lineRule="auto"/>
-        <w:ind w:left="0" w:hanging="2"/>
-        <w:jc w:val="both"/>
-        <w:rPr>
-          <w:sz w:val="22"/>
-          <w:szCs w:val="22"/>
-        </w:rPr>
-      </w:pPr>
-      <w:r>
-        <w:rPr>
-          <w:noProof/>
-          <w:sz w:val="22"/>
-          <w:szCs w:val="22"/>
-        </w:rPr>
-        <w:drawing>
-          <wp:inline distT="114300" distB="114300" distL="114300" distR="114300" wp14:anchorId="387878CD" wp14:editId="387878CE">
-            <wp:extent cx="5731200" cy="2755900"/>
-            <wp:effectExtent l="0" t="0" r="0" b="0"/>
-            <wp:docPr id="1045" name="image3.png"/>
-            <wp:cNvGraphicFramePr/>
-            <a:graphic xmlns:a="http://schemas.openxmlformats.org/drawingml/2006/main">
-              <a:graphicData uri="http://schemas.openxmlformats.org/drawingml/2006/picture">
-                <pic:pic xmlns:pic="http://schemas.openxmlformats.org/drawingml/2006/picture">
-                  <pic:nvPicPr>
-                    <pic:cNvPr id="0" name="image3.png"/>
                     <pic:cNvPicPr preferRelativeResize="0"/>
                   </pic:nvPicPr>
                   <pic:blipFill>
@@ -20208,6 +19711,42 @@
     </w:p>
     <w:p>
       <w:pPr>
+        <w:keepNext/>
+        <w:pBdr>
+          <w:top w:val="nil"/>
+          <w:left w:val="nil"/>
+          <w:bottom w:val="nil"/>
+          <w:right w:val="nil"/>
+          <w:between w:val="nil"/>
+        </w:pBdr>
+        <w:spacing w:before="240" w:after="60" w:line="240" w:lineRule="auto"/>
+        <w:ind w:left="0" w:hanging="2"/>
+        <w:rPr>
+          <w:rFonts w:ascii="Arial" w:eastAsia="Arial" w:hAnsi="Arial" w:cs="Arial"/>
+          <w:b/>
+          <w:color w:val="000000"/>
+          <w:sz w:val="24"/>
+          <w:szCs w:val="24"/>
+        </w:rPr>
+      </w:pPr>
+      <w:r>
+        <w:rPr>
+          <w:rFonts w:ascii="Arial" w:eastAsia="Arial" w:hAnsi="Arial" w:cs="Arial"/>
+          <w:b/>
+          <w:color w:val="000000"/>
+          <w:sz w:val="24"/>
+          <w:szCs w:val="24"/>
+        </w:rPr>
+        <w:lastRenderedPageBreak/>
+        <w:t>Informações críticas da interface</w:t>
+      </w:r>
+    </w:p>
+    <w:p>
+      <w:pPr>
+        <w:numPr>
+          <w:ilvl w:val="0"/>
+          <w:numId w:val="5"/>
+        </w:numPr>
         <w:pBdr>
           <w:top w:val="nil"/>
           <w:left w:val="nil"/>
@@ -20219,38 +19758,63 @@
         <w:ind w:left="0" w:hanging="2"/>
         <w:jc w:val="both"/>
         <w:rPr>
-          <w:sz w:val="22"/>
-          <w:szCs w:val="22"/>
-        </w:rPr>
-      </w:pPr>
-      <w:r>
-        <w:rPr>
-          <w:sz w:val="22"/>
-          <w:szCs w:val="22"/>
-        </w:rPr>
-        <w:t>Caso seja a primeira vez que o usuário esteja utilizando o sistema, poderá optar por um cadastro, com a inserção das devidas informações nos campos.</w:t>
-      </w:r>
-    </w:p>
-    <w:p>
-      <w:pPr>
-        <w:keepNext/>
-        <w:spacing w:before="240" w:after="60"/>
-        <w:ind w:left="0" w:hanging="2"/>
-        <w:rPr>
-          <w:rFonts w:ascii="Arial" w:eastAsia="Arial" w:hAnsi="Arial" w:cs="Arial"/>
-          <w:b/>
-          <w:sz w:val="24"/>
-          <w:szCs w:val="24"/>
-        </w:rPr>
-      </w:pPr>
-      <w:r>
-        <w:rPr>
-          <w:rFonts w:ascii="Arial" w:eastAsia="Arial" w:hAnsi="Arial" w:cs="Arial"/>
-          <w:b/>
-          <w:sz w:val="24"/>
-          <w:szCs w:val="24"/>
-        </w:rPr>
-        <w:t>Informações críticas da interface</w:t>
+          <w:color w:val="000000"/>
+          <w:sz w:val="22"/>
+          <w:szCs w:val="22"/>
+        </w:rPr>
+      </w:pPr>
+      <w:r>
+        <w:rPr>
+          <w:color w:val="000000"/>
+          <w:sz w:val="22"/>
+          <w:szCs w:val="22"/>
+        </w:rPr>
+        <w:t xml:space="preserve">O campo </w:t>
+      </w:r>
+      <w:r>
+        <w:rPr>
+          <w:sz w:val="22"/>
+          <w:szCs w:val="22"/>
+        </w:rPr>
+        <w:t xml:space="preserve">login </w:t>
+      </w:r>
+      <w:r>
+        <w:rPr>
+          <w:color w:val="000000"/>
+          <w:sz w:val="22"/>
+          <w:szCs w:val="22"/>
+        </w:rPr>
+        <w:t>deve ser um</w:t>
+      </w:r>
+      <w:r>
+        <w:rPr>
+          <w:sz w:val="22"/>
+          <w:szCs w:val="22"/>
+        </w:rPr>
+        <w:t xml:space="preserve"> e-mail</w:t>
+      </w:r>
+      <w:r>
+        <w:rPr>
+          <w:color w:val="000000"/>
+          <w:sz w:val="22"/>
+          <w:szCs w:val="22"/>
+        </w:rPr>
+        <w:t xml:space="preserve"> válid</w:t>
+      </w:r>
+      <w:r>
+        <w:rPr>
+          <w:sz w:val="22"/>
+          <w:szCs w:val="22"/>
+        </w:rPr>
+        <w:t>o</w:t>
+      </w:r>
+      <w:r>
+        <w:rPr>
+          <w:color w:val="000000"/>
+          <w:sz w:val="22"/>
+          <w:szCs w:val="22"/>
+        </w:rPr>
+        <w:t>;</w:t>
       </w:r>
     </w:p>
     <w:p>
@@ -20259,23 +19823,33 @@
           <w:ilvl w:val="0"/>
           <w:numId w:val="5"/>
         </w:numPr>
-        <w:spacing w:before="60" w:after="60"/>
+        <w:pBdr>
+          <w:top w:val="nil"/>
+          <w:left w:val="nil"/>
+          <w:bottom w:val="nil"/>
+          <w:right w:val="nil"/>
+          <w:between w:val="nil"/>
+        </w:pBdr>
+        <w:spacing w:before="60" w:after="60" w:line="240" w:lineRule="auto"/>
         <w:ind w:left="0" w:hanging="2"/>
         <w:jc w:val="both"/>
         <w:rPr>
-          <w:sz w:val="22"/>
-          <w:szCs w:val="22"/>
-        </w:rPr>
-      </w:pPr>
-      <w:r>
-        <w:rPr>
-          <w:sz w:val="22"/>
-          <w:szCs w:val="22"/>
-        </w:rPr>
-        <w:t>O CPF deve ser válido</w:t>
-      </w:r>
-      <w:r>
-        <w:rPr>
+          <w:color w:val="000000"/>
+          <w:sz w:val="22"/>
+          <w:szCs w:val="22"/>
+        </w:rPr>
+      </w:pPr>
+      <w:r>
+        <w:rPr>
+          <w:color w:val="000000"/>
+          <w:sz w:val="22"/>
+          <w:szCs w:val="22"/>
+        </w:rPr>
+        <w:t>A senha deve conter pelo menos uma letra maiúscula e uma minúscula</w:t>
+      </w:r>
+      <w:r>
+        <w:rPr>
+          <w:color w:val="000000"/>
           <w:sz w:val="22"/>
           <w:szCs w:val="22"/>
         </w:rPr>
@@ -20288,23 +19862,49 @@
           <w:ilvl w:val="0"/>
           <w:numId w:val="5"/>
         </w:numPr>
-        <w:spacing w:before="60" w:after="60"/>
+        <w:pBdr>
+          <w:top w:val="nil"/>
+          <w:left w:val="nil"/>
+          <w:bottom w:val="nil"/>
+          <w:right w:val="nil"/>
+          <w:between w:val="nil"/>
+        </w:pBdr>
+        <w:spacing w:before="60" w:after="60" w:line="240" w:lineRule="auto"/>
         <w:ind w:left="0" w:hanging="2"/>
         <w:jc w:val="both"/>
         <w:rPr>
-          <w:sz w:val="22"/>
-          <w:szCs w:val="22"/>
-        </w:rPr>
-      </w:pPr>
-      <w:r>
-        <w:rPr>
-          <w:sz w:val="22"/>
-          <w:szCs w:val="22"/>
-        </w:rPr>
-        <w:t>O CPF não pode ter sido cadastrado previamente no sistema</w:t>
-      </w:r>
-      <w:r>
-        <w:rPr>
+          <w:color w:val="000000"/>
+          <w:sz w:val="22"/>
+          <w:szCs w:val="22"/>
+        </w:rPr>
+      </w:pPr>
+      <w:r>
+        <w:rPr>
+          <w:color w:val="000000"/>
+          <w:sz w:val="22"/>
+          <w:szCs w:val="22"/>
+        </w:rPr>
+        <w:t>A senha deve conter pelo menos um caracter</w:t>
+      </w:r>
+      <w:r>
+        <w:rPr>
+          <w:color w:val="000000"/>
+          <w:sz w:val="22"/>
+          <w:szCs w:val="22"/>
+        </w:rPr>
+        <w:t>e</w:t>
+      </w:r>
+      <w:r>
+        <w:rPr>
+          <w:color w:val="000000"/>
+          <w:sz w:val="22"/>
+          <w:szCs w:val="22"/>
+        </w:rPr>
+        <w:t xml:space="preserve"> especial</w:t>
+      </w:r>
+      <w:r>
+        <w:rPr>
+          <w:color w:val="000000"/>
           <w:sz w:val="22"/>
           <w:szCs w:val="22"/>
         </w:rPr>
@@ -20317,59 +19917,46 @@
           <w:ilvl w:val="0"/>
           <w:numId w:val="5"/>
         </w:numPr>
-        <w:spacing w:before="60" w:after="60"/>
+        <w:pBdr>
+          <w:top w:val="nil"/>
+          <w:left w:val="nil"/>
+          <w:bottom w:val="nil"/>
+          <w:right w:val="nil"/>
+          <w:between w:val="nil"/>
+        </w:pBdr>
+        <w:spacing w:before="60" w:after="60" w:line="240" w:lineRule="auto"/>
         <w:ind w:left="0" w:hanging="2"/>
         <w:jc w:val="both"/>
         <w:rPr>
-          <w:sz w:val="22"/>
-          <w:szCs w:val="22"/>
-        </w:rPr>
-      </w:pPr>
-      <w:r>
-        <w:rPr>
-          <w:sz w:val="22"/>
-          <w:szCs w:val="22"/>
-        </w:rPr>
-        <w:t>Contato deve seguir o padrão (</w:t>
-      </w:r>
-      <w:proofErr w:type="spellStart"/>
-      <w:r>
-        <w:rPr>
-          <w:sz w:val="22"/>
-          <w:szCs w:val="22"/>
-        </w:rPr>
-        <w:t>dd</w:t>
-      </w:r>
-      <w:proofErr w:type="spellEnd"/>
-      <w:r>
-        <w:rPr>
-          <w:sz w:val="22"/>
-          <w:szCs w:val="22"/>
-        </w:rPr>
-        <w:t>) (</w:t>
-      </w:r>
-      <w:proofErr w:type="spellStart"/>
-      <w:r>
-        <w:rPr>
-          <w:sz w:val="22"/>
-          <w:szCs w:val="22"/>
-        </w:rPr>
-        <w:t>ttttt-tttt</w:t>
-      </w:r>
-      <w:proofErr w:type="spellEnd"/>
-      <w:r>
-        <w:rPr>
-          <w:sz w:val="22"/>
-          <w:szCs w:val="22"/>
-        </w:rPr>
-        <w:t>)</w:t>
-      </w:r>
-      <w:r>
-        <w:rPr>
-          <w:sz w:val="22"/>
-          <w:szCs w:val="22"/>
-        </w:rPr>
-        <w:t>.</w:t>
+          <w:color w:val="000000"/>
+          <w:sz w:val="22"/>
+          <w:szCs w:val="22"/>
+        </w:rPr>
+      </w:pPr>
+      <w:bookmarkStart w:id="44" w:name="_heading=h.2lwamvv" w:colFirst="0" w:colLast="0"/>
+      <w:bookmarkEnd w:id="44"/>
+      <w:r>
+        <w:rPr>
+          <w:color w:val="000000"/>
+          <w:sz w:val="22"/>
+          <w:szCs w:val="22"/>
+        </w:rPr>
+        <w:t xml:space="preserve">A senha deve conter no máximo </w:t>
+      </w:r>
+      <w:r>
+        <w:rPr>
+          <w:sz w:val="22"/>
+          <w:szCs w:val="22"/>
+        </w:rPr>
+        <w:t>20</w:t>
+      </w:r>
+      <w:r>
+        <w:rPr>
+          <w:color w:val="000000"/>
+          <w:sz w:val="22"/>
+          <w:szCs w:val="22"/>
+        </w:rPr>
+        <w:t xml:space="preserve"> caracteres.</w:t>
       </w:r>
     </w:p>
     <w:p>
@@ -20406,77 +19993,7 @@
           <w:sz w:val="28"/>
           <w:szCs w:val="28"/>
         </w:rPr>
-        <w:lastRenderedPageBreak/>
-        <w:t>I</w:t>
-      </w:r>
-      <w:r>
-        <w:rPr>
-          <w:rFonts w:ascii="Arial" w:eastAsia="Arial" w:hAnsi="Arial" w:cs="Arial"/>
-          <w:b/>
-          <w:sz w:val="28"/>
-          <w:szCs w:val="28"/>
-        </w:rPr>
-        <w:t>_Tela_Principal</w:t>
-      </w:r>
-      <w:proofErr w:type="spellEnd"/>
-      <w:r>
-        <w:rPr>
-          <w:rFonts w:ascii="Arial" w:eastAsia="Arial" w:hAnsi="Arial" w:cs="Arial"/>
-          <w:b/>
-          <w:sz w:val="28"/>
-          <w:szCs w:val="28"/>
-        </w:rPr>
-        <w:t xml:space="preserve"> e </w:t>
-      </w:r>
-      <w:proofErr w:type="spellStart"/>
-      <w:r>
-        <w:rPr>
-          <w:rFonts w:ascii="Arial" w:eastAsia="Arial" w:hAnsi="Arial" w:cs="Arial"/>
-          <w:b/>
-          <w:sz w:val="28"/>
-          <w:szCs w:val="28"/>
-        </w:rPr>
-        <w:t>IS_Veículos</w:t>
-      </w:r>
-      <w:proofErr w:type="spellEnd"/>
-      <w:r>
-        <w:rPr>
-          <w:rFonts w:ascii="Arial" w:eastAsia="Arial" w:hAnsi="Arial" w:cs="Arial"/>
-          <w:b/>
-          <w:sz w:val="28"/>
-          <w:szCs w:val="28"/>
-        </w:rPr>
-        <w:t xml:space="preserve"> e </w:t>
-      </w:r>
-      <w:proofErr w:type="spellStart"/>
-      <w:r>
-        <w:rPr>
-          <w:rFonts w:ascii="Arial" w:eastAsia="Arial" w:hAnsi="Arial" w:cs="Arial"/>
-          <w:b/>
-          <w:sz w:val="28"/>
-          <w:szCs w:val="28"/>
-        </w:rPr>
-        <w:t>IS_Ordem_de_Serviço_Funcionário</w:t>
-      </w:r>
-      <w:proofErr w:type="spellEnd"/>
-      <w:r>
-        <w:rPr>
-          <w:rFonts w:ascii="Arial" w:eastAsia="Arial" w:hAnsi="Arial" w:cs="Arial"/>
-          <w:b/>
-          <w:sz w:val="28"/>
-          <w:szCs w:val="28"/>
-        </w:rPr>
-        <w:t xml:space="preserve"> e </w:t>
-      </w:r>
-      <w:proofErr w:type="spellStart"/>
-      <w:r>
-        <w:rPr>
-          <w:rFonts w:ascii="Arial" w:eastAsia="Arial" w:hAnsi="Arial" w:cs="Arial"/>
-          <w:b/>
-          <w:sz w:val="28"/>
-          <w:szCs w:val="28"/>
-        </w:rPr>
-        <w:t>IS_Ordem_de_Serviço_Funcionário</w:t>
+        <w:t>I_Cadastro</w:t>
       </w:r>
       <w:proofErr w:type="spellEnd"/>
     </w:p>
@@ -20504,16 +20021,16 @@
           <w:szCs w:val="22"/>
         </w:rPr>
         <w:drawing>
-          <wp:inline distT="114300" distB="114300" distL="114300" distR="114300" wp14:anchorId="387878CF" wp14:editId="387878D0">
+          <wp:inline distT="114300" distB="114300" distL="114300" distR="114300" wp14:anchorId="387878CD" wp14:editId="387878CE">
             <wp:extent cx="5731200" cy="2755900"/>
             <wp:effectExtent l="0" t="0" r="0" b="0"/>
-            <wp:docPr id="1048" name="image5.png"/>
+            <wp:docPr id="1045" name="image3.png"/>
             <wp:cNvGraphicFramePr/>
             <a:graphic xmlns:a="http://schemas.openxmlformats.org/drawingml/2006/main">
               <a:graphicData uri="http://schemas.openxmlformats.org/drawingml/2006/picture">
                 <pic:pic xmlns:pic="http://schemas.openxmlformats.org/drawingml/2006/picture">
                   <pic:nvPicPr>
-                    <pic:cNvPr id="0" name="image5.png"/>
+                    <pic:cNvPr id="0" name="image3.png"/>
                     <pic:cNvPicPr preferRelativeResize="0"/>
                   </pic:nvPicPr>
                   <pic:blipFill>
@@ -20562,7 +20079,7 @@
           <w:sz w:val="22"/>
           <w:szCs w:val="22"/>
         </w:rPr>
-        <w:t xml:space="preserve">Esta será a tela principal do sistema, provavelmente onde o usuário estará a maior parte do tempo, nela é possível visualizar os veículos que o cliente tem cadastrado em sua conta, remove veículo, cadastrar veículo, solicitar um serviço ou ver seu andamento. </w:t>
+        <w:t>Caso seja a primeira vez que o usuário esteja utilizando o sistema, poderá optar por um cadastro, com a inserção das devidas informações nos campos.</w:t>
       </w:r>
     </w:p>
     <w:p>
@@ -20606,18 +20123,22 @@
           <w:sz w:val="22"/>
           <w:szCs w:val="22"/>
         </w:rPr>
-        <w:t>Não é possível apagar um veículo que esteja com uma ordem de serviço aberta</w:t>
-      </w:r>
-      <w:r>
-        <w:rPr>
-          <w:sz w:val="22"/>
-          <w:szCs w:val="22"/>
-        </w:rPr>
-        <w:t>.</w:t>
+        <w:t>O CPF deve ser válido</w:t>
+      </w:r>
+      <w:r>
+        <w:rPr>
+          <w:sz w:val="22"/>
+          <w:szCs w:val="22"/>
+        </w:rPr>
+        <w:t>;</w:t>
       </w:r>
     </w:p>
     <w:p>
       <w:pPr>
+        <w:numPr>
+          <w:ilvl w:val="0"/>
+          <w:numId w:val="5"/>
+        </w:numPr>
         <w:spacing w:before="60" w:after="60"/>
         <w:ind w:left="0" w:hanging="2"/>
         <w:jc w:val="both"/>
@@ -20626,9 +20147,27 @@
           <w:szCs w:val="22"/>
         </w:rPr>
       </w:pPr>
+      <w:r>
+        <w:rPr>
+          <w:sz w:val="22"/>
+          <w:szCs w:val="22"/>
+        </w:rPr>
+        <w:t>O CPF não pode ter sido cadastrado previamente no sistema</w:t>
+      </w:r>
+      <w:r>
+        <w:rPr>
+          <w:sz w:val="22"/>
+          <w:szCs w:val="22"/>
+        </w:rPr>
+        <w:t>;</w:t>
+      </w:r>
     </w:p>
     <w:p>
       <w:pPr>
+        <w:numPr>
+          <w:ilvl w:val="0"/>
+          <w:numId w:val="5"/>
+        </w:numPr>
         <w:spacing w:before="60" w:after="60"/>
         <w:ind w:left="0" w:hanging="2"/>
         <w:jc w:val="both"/>
@@ -20637,6 +20176,160 @@
           <w:szCs w:val="22"/>
         </w:rPr>
       </w:pPr>
+      <w:r>
+        <w:rPr>
+          <w:sz w:val="22"/>
+          <w:szCs w:val="22"/>
+        </w:rPr>
+        <w:t>Contato deve seguir o padrão (</w:t>
+      </w:r>
+      <w:proofErr w:type="spellStart"/>
+      <w:r>
+        <w:rPr>
+          <w:sz w:val="22"/>
+          <w:szCs w:val="22"/>
+        </w:rPr>
+        <w:t>dd</w:t>
+      </w:r>
+      <w:proofErr w:type="spellEnd"/>
+      <w:r>
+        <w:rPr>
+          <w:sz w:val="22"/>
+          <w:szCs w:val="22"/>
+        </w:rPr>
+        <w:t>) (</w:t>
+      </w:r>
+      <w:proofErr w:type="spellStart"/>
+      <w:r>
+        <w:rPr>
+          <w:sz w:val="22"/>
+          <w:szCs w:val="22"/>
+        </w:rPr>
+        <w:t>ttttt-tttt</w:t>
+      </w:r>
+      <w:proofErr w:type="spellEnd"/>
+      <w:r>
+        <w:rPr>
+          <w:sz w:val="22"/>
+          <w:szCs w:val="22"/>
+        </w:rPr>
+        <w:t>)</w:t>
+      </w:r>
+      <w:r>
+        <w:rPr>
+          <w:sz w:val="22"/>
+          <w:szCs w:val="22"/>
+        </w:rPr>
+        <w:t>.</w:t>
+      </w:r>
+    </w:p>
+    <w:p>
+      <w:pPr>
+        <w:keepNext/>
+        <w:numPr>
+          <w:ilvl w:val="1"/>
+          <w:numId w:val="1"/>
+        </w:numPr>
+        <w:pBdr>
+          <w:top w:val="nil"/>
+          <w:left w:val="nil"/>
+          <w:bottom w:val="nil"/>
+          <w:right w:val="nil"/>
+          <w:between w:val="nil"/>
+        </w:pBdr>
+        <w:shd w:val="clear" w:color="auto" w:fill="CCCCCC"/>
+        <w:spacing w:before="360" w:after="120" w:line="240" w:lineRule="auto"/>
+        <w:ind w:left="1" w:hanging="3"/>
+        <w:rPr>
+          <w:rFonts w:ascii="Arial" w:eastAsia="Arial" w:hAnsi="Arial" w:cs="Arial"/>
+          <w:b/>
+          <w:color w:val="000000"/>
+          <w:sz w:val="28"/>
+          <w:szCs w:val="28"/>
+        </w:rPr>
+      </w:pPr>
+      <w:proofErr w:type="spellStart"/>
+      <w:r>
+        <w:rPr>
+          <w:rFonts w:ascii="Arial" w:eastAsia="Arial" w:hAnsi="Arial" w:cs="Arial"/>
+          <w:b/>
+          <w:color w:val="000000"/>
+          <w:sz w:val="28"/>
+          <w:szCs w:val="28"/>
+        </w:rPr>
+        <w:lastRenderedPageBreak/>
+        <w:t>I</w:t>
+      </w:r>
+      <w:r>
+        <w:rPr>
+          <w:rFonts w:ascii="Arial" w:eastAsia="Arial" w:hAnsi="Arial" w:cs="Arial"/>
+          <w:b/>
+          <w:sz w:val="28"/>
+          <w:szCs w:val="28"/>
+        </w:rPr>
+        <w:t>_Tela_Principal</w:t>
+      </w:r>
+      <w:proofErr w:type="spellEnd"/>
+      <w:r>
+        <w:rPr>
+          <w:rFonts w:ascii="Arial" w:eastAsia="Arial" w:hAnsi="Arial" w:cs="Arial"/>
+          <w:b/>
+          <w:sz w:val="28"/>
+          <w:szCs w:val="28"/>
+        </w:rPr>
+        <w:t xml:space="preserve"> e </w:t>
+      </w:r>
+      <w:proofErr w:type="spellStart"/>
+      <w:r>
+        <w:rPr>
+          <w:rFonts w:ascii="Arial" w:eastAsia="Arial" w:hAnsi="Arial" w:cs="Arial"/>
+          <w:b/>
+          <w:sz w:val="28"/>
+          <w:szCs w:val="28"/>
+        </w:rPr>
+        <w:t>IS_Veículos</w:t>
+      </w:r>
+      <w:proofErr w:type="spellEnd"/>
+      <w:r>
+        <w:rPr>
+          <w:rFonts w:ascii="Arial" w:eastAsia="Arial" w:hAnsi="Arial" w:cs="Arial"/>
+          <w:b/>
+          <w:sz w:val="28"/>
+          <w:szCs w:val="28"/>
+        </w:rPr>
+        <w:t xml:space="preserve"> e </w:t>
+      </w:r>
+      <w:proofErr w:type="spellStart"/>
+      <w:r>
+        <w:rPr>
+          <w:rFonts w:ascii="Arial" w:eastAsia="Arial" w:hAnsi="Arial" w:cs="Arial"/>
+          <w:b/>
+          <w:sz w:val="28"/>
+          <w:szCs w:val="28"/>
+        </w:rPr>
+        <w:t>IS_Ordem_de_Serviço_Funcionário</w:t>
+      </w:r>
+      <w:proofErr w:type="spellEnd"/>
+      <w:r>
+        <w:rPr>
+          <w:rFonts w:ascii="Arial" w:eastAsia="Arial" w:hAnsi="Arial" w:cs="Arial"/>
+          <w:b/>
+          <w:sz w:val="28"/>
+          <w:szCs w:val="28"/>
+        </w:rPr>
+        <w:t xml:space="preserve"> e </w:t>
+      </w:r>
+      <w:proofErr w:type="spellStart"/>
+      <w:r>
+        <w:rPr>
+          <w:rFonts w:ascii="Arial" w:eastAsia="Arial" w:hAnsi="Arial" w:cs="Arial"/>
+          <w:b/>
+          <w:sz w:val="28"/>
+          <w:szCs w:val="28"/>
+        </w:rPr>
+        <w:t>IS_Ordem_de_Serviço_Funcionário</w:t>
+      </w:r>
+      <w:proofErr w:type="spellEnd"/>
     </w:p>
     <w:p>
       <w:pPr>
@@ -20655,71 +20348,6 @@
           <w:szCs w:val="22"/>
         </w:rPr>
       </w:pPr>
-    </w:p>
-    <w:p>
-      <w:pPr>
-        <w:pBdr>
-          <w:top w:val="nil"/>
-          <w:left w:val="nil"/>
-          <w:bottom w:val="nil"/>
-          <w:right w:val="nil"/>
-          <w:between w:val="nil"/>
-        </w:pBdr>
-        <w:spacing w:before="60" w:after="60" w:line="240" w:lineRule="auto"/>
-        <w:ind w:left="0" w:hanging="2"/>
-        <w:jc w:val="both"/>
-        <w:rPr>
-          <w:sz w:val="22"/>
-          <w:szCs w:val="22"/>
-        </w:rPr>
-      </w:pPr>
-    </w:p>
-    <w:p>
-      <w:pPr>
-        <w:keepNext/>
-        <w:numPr>
-          <w:ilvl w:val="1"/>
-          <w:numId w:val="1"/>
-        </w:numPr>
-        <w:shd w:val="clear" w:color="auto" w:fill="CCCCCC"/>
-        <w:spacing w:before="360" w:after="120"/>
-        <w:ind w:left="1" w:hanging="3"/>
-        <w:rPr>
-          <w:rFonts w:ascii="Arial" w:eastAsia="Arial" w:hAnsi="Arial" w:cs="Arial"/>
-          <w:b/>
-          <w:sz w:val="28"/>
-          <w:szCs w:val="28"/>
-        </w:rPr>
-      </w:pPr>
-      <w:proofErr w:type="spellStart"/>
-      <w:r>
-        <w:rPr>
-          <w:rFonts w:ascii="Arial" w:eastAsia="Arial" w:hAnsi="Arial" w:cs="Arial"/>
-          <w:b/>
-          <w:sz w:val="28"/>
-          <w:szCs w:val="28"/>
-        </w:rPr>
-        <w:t>I_Veículos</w:t>
-      </w:r>
-      <w:proofErr w:type="spellEnd"/>
-    </w:p>
-    <w:p>
-      <w:pPr>
-        <w:pBdr>
-          <w:top w:val="nil"/>
-          <w:left w:val="nil"/>
-          <w:bottom w:val="nil"/>
-          <w:right w:val="nil"/>
-          <w:between w:val="nil"/>
-        </w:pBdr>
-        <w:spacing w:before="60" w:after="60" w:line="240" w:lineRule="auto"/>
-        <w:ind w:left="0" w:hanging="2"/>
-        <w:jc w:val="both"/>
-        <w:rPr>
-          <w:sz w:val="22"/>
-          <w:szCs w:val="22"/>
-        </w:rPr>
-      </w:pPr>
       <w:r>
         <w:rPr>
           <w:noProof/>
@@ -20727,16 +20355,16 @@
           <w:szCs w:val="22"/>
         </w:rPr>
         <w:drawing>
-          <wp:inline distT="114300" distB="114300" distL="114300" distR="114300" wp14:anchorId="387878D1" wp14:editId="387878D2">
+          <wp:inline distT="114300" distB="114300" distL="114300" distR="114300" wp14:anchorId="387878CF" wp14:editId="387878D0">
             <wp:extent cx="5731200" cy="2755900"/>
             <wp:effectExtent l="0" t="0" r="0" b="0"/>
-            <wp:docPr id="1047" name="image2.png"/>
+            <wp:docPr id="1048" name="image5.png"/>
             <wp:cNvGraphicFramePr/>
             <a:graphic xmlns:a="http://schemas.openxmlformats.org/drawingml/2006/main">
               <a:graphicData uri="http://schemas.openxmlformats.org/drawingml/2006/picture">
                 <pic:pic xmlns:pic="http://schemas.openxmlformats.org/drawingml/2006/picture">
                   <pic:nvPicPr>
-                    <pic:cNvPr id="0" name="image2.png"/>
+                    <pic:cNvPr id="0" name="image5.png"/>
                     <pic:cNvPicPr preferRelativeResize="0"/>
                   </pic:nvPicPr>
                   <pic:blipFill>
@@ -20785,7 +20413,7 @@
           <w:sz w:val="22"/>
           <w:szCs w:val="22"/>
         </w:rPr>
-        <w:t>Página onde é possível cadastrar os dados do veículo que o cliente possui.</w:t>
+        <w:t xml:space="preserve">Esta será a tela principal do sistema, provavelmente onde o usuário estará a maior parte do tempo, nela é possível visualizar os veículos que o cliente tem cadastrado em sua conta, remove veículo, cadastrar veículo, solicitar um serviço ou ver seu andamento. </w:t>
       </w:r>
     </w:p>
     <w:p>
@@ -20807,7 +20435,6 @@
           <w:sz w:val="24"/>
           <w:szCs w:val="24"/>
         </w:rPr>
-        <w:lastRenderedPageBreak/>
         <w:t>Informações críticas da interface</w:t>
       </w:r>
     </w:p>
@@ -20830,36 +20457,18 @@
           <w:sz w:val="22"/>
           <w:szCs w:val="22"/>
         </w:rPr>
-        <w:t>A placa deve possui</w:t>
-      </w:r>
-      <w:r>
-        <w:rPr>
-          <w:sz w:val="22"/>
-          <w:szCs w:val="22"/>
-        </w:rPr>
-        <w:t>r</w:t>
-      </w:r>
-      <w:r>
-        <w:rPr>
-          <w:sz w:val="22"/>
-          <w:szCs w:val="22"/>
-        </w:rPr>
-        <w:t xml:space="preserve"> 3 letras seguido de 4 números (LLL0000)</w:t>
-      </w:r>
-      <w:r>
-        <w:rPr>
-          <w:sz w:val="22"/>
-          <w:szCs w:val="22"/>
-        </w:rPr>
-        <w:t>;</w:t>
+        <w:t>Não é possível apagar um veículo que esteja com uma ordem de serviço aberta</w:t>
+      </w:r>
+      <w:r>
+        <w:rPr>
+          <w:sz w:val="22"/>
+          <w:szCs w:val="22"/>
+        </w:rPr>
+        <w:t>.</w:t>
       </w:r>
     </w:p>
     <w:p>
       <w:pPr>
-        <w:numPr>
-          <w:ilvl w:val="0"/>
-          <w:numId w:val="5"/>
-        </w:numPr>
         <w:spacing w:before="60" w:after="60"/>
         <w:ind w:left="0" w:hanging="2"/>
         <w:jc w:val="both"/>
@@ -20868,54 +20477,17 @@
           <w:szCs w:val="22"/>
         </w:rPr>
       </w:pPr>
-      <w:r>
-        <w:rPr>
-          <w:sz w:val="22"/>
-          <w:szCs w:val="22"/>
-        </w:rPr>
-        <w:t>O ano não pode ser maior que o atual no momento</w:t>
-      </w:r>
-      <w:r>
-        <w:rPr>
-          <w:sz w:val="22"/>
-          <w:szCs w:val="22"/>
-        </w:rPr>
-        <w:t>.</w:t>
-      </w:r>
     </w:p>
     <w:p>
       <w:pPr>
-        <w:keepNext/>
-        <w:shd w:val="clear" w:color="auto" w:fill="CCCCCC"/>
-        <w:spacing w:before="360" w:after="120"/>
-        <w:ind w:left="1" w:hanging="3"/>
-        <w:rPr>
-          <w:rFonts w:ascii="Arial" w:eastAsia="Arial" w:hAnsi="Arial" w:cs="Arial"/>
-          <w:b/>
-          <w:sz w:val="28"/>
-          <w:szCs w:val="28"/>
-        </w:rPr>
-      </w:pPr>
-      <w:proofErr w:type="spellStart"/>
-      <w:r>
-        <w:rPr>
-          <w:rFonts w:ascii="Arial" w:eastAsia="Arial" w:hAnsi="Arial" w:cs="Arial"/>
-          <w:b/>
-          <w:sz w:val="28"/>
-          <w:szCs w:val="28"/>
-        </w:rPr>
-        <w:t>I_Ordem_de_Serviço_Funcionário</w:t>
-      </w:r>
-      <w:proofErr w:type="spellEnd"/>
-      <w:r>
-        <w:rPr>
-          <w:rFonts w:ascii="Arial" w:eastAsia="Arial" w:hAnsi="Arial" w:cs="Arial"/>
-          <w:b/>
-          <w:sz w:val="28"/>
-          <w:szCs w:val="28"/>
-        </w:rPr>
-        <w:t xml:space="preserve"> </w:t>
-      </w:r>
+        <w:spacing w:before="60" w:after="60"/>
+        <w:ind w:left="0" w:hanging="2"/>
+        <w:jc w:val="both"/>
+        <w:rPr>
+          <w:sz w:val="22"/>
+          <w:szCs w:val="22"/>
+        </w:rPr>
+      </w:pPr>
     </w:p>
     <w:p>
       <w:pPr>
@@ -20934,6 +20506,71 @@
           <w:szCs w:val="22"/>
         </w:rPr>
       </w:pPr>
+    </w:p>
+    <w:p>
+      <w:pPr>
+        <w:pBdr>
+          <w:top w:val="nil"/>
+          <w:left w:val="nil"/>
+          <w:bottom w:val="nil"/>
+          <w:right w:val="nil"/>
+          <w:between w:val="nil"/>
+        </w:pBdr>
+        <w:spacing w:before="60" w:after="60" w:line="240" w:lineRule="auto"/>
+        <w:ind w:left="0" w:hanging="2"/>
+        <w:jc w:val="both"/>
+        <w:rPr>
+          <w:sz w:val="22"/>
+          <w:szCs w:val="22"/>
+        </w:rPr>
+      </w:pPr>
+    </w:p>
+    <w:p>
+      <w:pPr>
+        <w:keepNext/>
+        <w:numPr>
+          <w:ilvl w:val="1"/>
+          <w:numId w:val="1"/>
+        </w:numPr>
+        <w:shd w:val="clear" w:color="auto" w:fill="CCCCCC"/>
+        <w:spacing w:before="360" w:after="120"/>
+        <w:ind w:left="1" w:hanging="3"/>
+        <w:rPr>
+          <w:rFonts w:ascii="Arial" w:eastAsia="Arial" w:hAnsi="Arial" w:cs="Arial"/>
+          <w:b/>
+          <w:sz w:val="28"/>
+          <w:szCs w:val="28"/>
+        </w:rPr>
+      </w:pPr>
+      <w:proofErr w:type="spellStart"/>
+      <w:r>
+        <w:rPr>
+          <w:rFonts w:ascii="Arial" w:eastAsia="Arial" w:hAnsi="Arial" w:cs="Arial"/>
+          <w:b/>
+          <w:sz w:val="28"/>
+          <w:szCs w:val="28"/>
+        </w:rPr>
+        <w:t>I_Veículos</w:t>
+      </w:r>
+      <w:proofErr w:type="spellEnd"/>
+    </w:p>
+    <w:p>
+      <w:pPr>
+        <w:pBdr>
+          <w:top w:val="nil"/>
+          <w:left w:val="nil"/>
+          <w:bottom w:val="nil"/>
+          <w:right w:val="nil"/>
+          <w:between w:val="nil"/>
+        </w:pBdr>
+        <w:spacing w:before="60" w:after="60" w:line="240" w:lineRule="auto"/>
+        <w:ind w:left="0" w:hanging="2"/>
+        <w:jc w:val="both"/>
+        <w:rPr>
+          <w:sz w:val="22"/>
+          <w:szCs w:val="22"/>
+        </w:rPr>
+      </w:pPr>
       <w:r>
         <w:rPr>
           <w:noProof/>
@@ -20941,16 +20578,16 @@
           <w:szCs w:val="22"/>
         </w:rPr>
         <w:drawing>
-          <wp:inline distT="114300" distB="114300" distL="114300" distR="114300" wp14:anchorId="387878D3" wp14:editId="387878D4">
+          <wp:inline distT="114300" distB="114300" distL="114300" distR="114300" wp14:anchorId="387878D1" wp14:editId="387878D2">
             <wp:extent cx="5731200" cy="2755900"/>
             <wp:effectExtent l="0" t="0" r="0" b="0"/>
-            <wp:docPr id="1050" name="image6.png"/>
+            <wp:docPr id="1047" name="image2.png"/>
             <wp:cNvGraphicFramePr/>
             <a:graphic xmlns:a="http://schemas.openxmlformats.org/drawingml/2006/main">
               <a:graphicData uri="http://schemas.openxmlformats.org/drawingml/2006/picture">
                 <pic:pic xmlns:pic="http://schemas.openxmlformats.org/drawingml/2006/picture">
                   <pic:nvPicPr>
-                    <pic:cNvPr id="0" name="image6.png"/>
+                    <pic:cNvPr id="0" name="image2.png"/>
                     <pic:cNvPicPr preferRelativeResize="0"/>
                   </pic:nvPicPr>
                   <pic:blipFill>
@@ -20999,7 +20636,7 @@
           <w:sz w:val="22"/>
           <w:szCs w:val="22"/>
         </w:rPr>
-        <w:t>Após analisar a solicitação de orçamento por parte do cliente, um funcionário com acesso ao sistema poderá preencher as informações que estarão disponíveis para o cliente.</w:t>
+        <w:t>Página onde é possível cadastrar os dados do veículo que o cliente possui.</w:t>
       </w:r>
     </w:p>
     <w:p>
@@ -21021,6 +20658,7 @@
           <w:sz w:val="24"/>
           <w:szCs w:val="24"/>
         </w:rPr>
+        <w:lastRenderedPageBreak/>
         <w:t>Informações críticas da interface</w:t>
       </w:r>
     </w:p>
@@ -21028,62 +20666,8 @@
       <w:pPr>
         <w:numPr>
           <w:ilvl w:val="0"/>
-          <w:numId w:val="1"/>
+          <w:numId w:val="5"/>
         </w:numPr>
-        <w:spacing w:before="60" w:after="60"/>
-        <w:ind w:hanging="2"/>
-        <w:jc w:val="both"/>
-        <w:rPr>
-          <w:sz w:val="22"/>
-          <w:szCs w:val="22"/>
-        </w:rPr>
-      </w:pPr>
-      <w:r>
-        <w:rPr>
-          <w:sz w:val="22"/>
-          <w:szCs w:val="22"/>
-        </w:rPr>
-        <w:t>A data de entrada não pode ser mais recente do que a data de saída</w:t>
-      </w:r>
-      <w:r>
-        <w:rPr>
-          <w:sz w:val="22"/>
-          <w:szCs w:val="22"/>
-        </w:rPr>
-        <w:t>;</w:t>
-      </w:r>
-    </w:p>
-    <w:p>
-      <w:pPr>
-        <w:numPr>
-          <w:ilvl w:val="0"/>
-          <w:numId w:val="1"/>
-        </w:numPr>
-        <w:spacing w:before="60" w:after="60"/>
-        <w:ind w:hanging="2"/>
-        <w:jc w:val="both"/>
-        <w:rPr>
-          <w:sz w:val="22"/>
-          <w:szCs w:val="22"/>
-        </w:rPr>
-      </w:pPr>
-      <w:r>
-        <w:rPr>
-          <w:sz w:val="22"/>
-          <w:szCs w:val="22"/>
-        </w:rPr>
-        <w:t>O campo ID OS não pode ser alterado e vem preenchido automaticamente</w:t>
-      </w:r>
-      <w:r>
-        <w:rPr>
-          <w:sz w:val="22"/>
-          <w:szCs w:val="22"/>
-        </w:rPr>
-        <w:t>.</w:t>
-      </w:r>
-    </w:p>
-    <w:p>
-      <w:pPr>
         <w:spacing w:before="60" w:after="60"/>
         <w:ind w:left="0" w:hanging="2"/>
         <w:jc w:val="both"/>
@@ -21092,6 +20676,63 @@
           <w:szCs w:val="22"/>
         </w:rPr>
       </w:pPr>
+      <w:r>
+        <w:rPr>
+          <w:sz w:val="22"/>
+          <w:szCs w:val="22"/>
+        </w:rPr>
+        <w:t>A placa deve possui</w:t>
+      </w:r>
+      <w:r>
+        <w:rPr>
+          <w:sz w:val="22"/>
+          <w:szCs w:val="22"/>
+        </w:rPr>
+        <w:t>r</w:t>
+      </w:r>
+      <w:r>
+        <w:rPr>
+          <w:sz w:val="22"/>
+          <w:szCs w:val="22"/>
+        </w:rPr>
+        <w:t xml:space="preserve"> 3 letras seguido de 4 números (LLL0000)</w:t>
+      </w:r>
+      <w:r>
+        <w:rPr>
+          <w:sz w:val="22"/>
+          <w:szCs w:val="22"/>
+        </w:rPr>
+        <w:t>;</w:t>
+      </w:r>
+    </w:p>
+    <w:p>
+      <w:pPr>
+        <w:numPr>
+          <w:ilvl w:val="0"/>
+          <w:numId w:val="5"/>
+        </w:numPr>
+        <w:spacing w:before="60" w:after="60"/>
+        <w:ind w:left="0" w:hanging="2"/>
+        <w:jc w:val="both"/>
+        <w:rPr>
+          <w:sz w:val="22"/>
+          <w:szCs w:val="22"/>
+        </w:rPr>
+      </w:pPr>
+      <w:r>
+        <w:rPr>
+          <w:sz w:val="22"/>
+          <w:szCs w:val="22"/>
+        </w:rPr>
+        <w:t>O ano não pode ser maior que o atual no momento</w:t>
+      </w:r>
+      <w:r>
+        <w:rPr>
+          <w:sz w:val="22"/>
+          <w:szCs w:val="22"/>
+        </w:rPr>
+        <w:t>.</w:t>
+      </w:r>
     </w:p>
     <w:p>
       <w:pPr>
@@ -21114,9 +20755,18 @@
           <w:sz w:val="28"/>
           <w:szCs w:val="28"/>
         </w:rPr>
-        <w:t>I_Ordem_de_Serviço_Cliente</w:t>
+        <w:t>I_Ordem_de_Serviço_Funcionário</w:t>
       </w:r>
       <w:proofErr w:type="spellEnd"/>
+      <w:r>
+        <w:rPr>
+          <w:rFonts w:ascii="Arial" w:eastAsia="Arial" w:hAnsi="Arial" w:cs="Arial"/>
+          <w:b/>
+          <w:sz w:val="28"/>
+          <w:szCs w:val="28"/>
+        </w:rPr>
+        <w:t xml:space="preserve"> </w:t>
+      </w:r>
     </w:p>
     <w:p>
       <w:pPr>
@@ -21142,16 +20792,16 @@
           <w:szCs w:val="22"/>
         </w:rPr>
         <w:drawing>
-          <wp:inline distT="114300" distB="114300" distL="114300" distR="114300" wp14:anchorId="387878D5" wp14:editId="387878D6">
+          <wp:inline distT="114300" distB="114300" distL="114300" distR="114300" wp14:anchorId="387878D3" wp14:editId="387878D4">
             <wp:extent cx="5731200" cy="2755900"/>
             <wp:effectExtent l="0" t="0" r="0" b="0"/>
-            <wp:docPr id="1049" name="image7.png"/>
+            <wp:docPr id="1050" name="image6.png"/>
             <wp:cNvGraphicFramePr/>
             <a:graphic xmlns:a="http://schemas.openxmlformats.org/drawingml/2006/main">
               <a:graphicData uri="http://schemas.openxmlformats.org/drawingml/2006/picture">
                 <pic:pic xmlns:pic="http://schemas.openxmlformats.org/drawingml/2006/picture">
                   <pic:nvPicPr>
-                    <pic:cNvPr id="0" name="image7.png"/>
+                    <pic:cNvPr id="0" name="image6.png"/>
                     <pic:cNvPicPr preferRelativeResize="0"/>
                   </pic:nvPicPr>
                   <pic:blipFill>
@@ -21200,7 +20850,7 @@
           <w:sz w:val="22"/>
           <w:szCs w:val="22"/>
         </w:rPr>
-        <w:t>Tela de orçamento, onde o cliente irá explicitar os problemas ocasionados em seu veículo e solicitar um orçamento para o mecânico.</w:t>
+        <w:t>Após analisar a solicitação de orçamento por parte do cliente, um funcionário com acesso ao sistema poderá preencher as informações que estarão disponíveis para o cliente.</w:t>
       </w:r>
     </w:p>
     <w:p>
@@ -21222,7 +20872,6 @@
           <w:sz w:val="24"/>
           <w:szCs w:val="24"/>
         </w:rPr>
-        <w:lastRenderedPageBreak/>
         <w:t>Informações críticas da interface</w:t>
       </w:r>
     </w:p>
@@ -21230,8 +20879,62 @@
       <w:pPr>
         <w:numPr>
           <w:ilvl w:val="0"/>
-          <w:numId w:val="5"/>
+          <w:numId w:val="1"/>
         </w:numPr>
+        <w:spacing w:before="60" w:after="60"/>
+        <w:ind w:hanging="2"/>
+        <w:jc w:val="both"/>
+        <w:rPr>
+          <w:sz w:val="22"/>
+          <w:szCs w:val="22"/>
+        </w:rPr>
+      </w:pPr>
+      <w:r>
+        <w:rPr>
+          <w:sz w:val="22"/>
+          <w:szCs w:val="22"/>
+        </w:rPr>
+        <w:t>A data de entrada não pode ser mais recente do que a data de saída</w:t>
+      </w:r>
+      <w:r>
+        <w:rPr>
+          <w:sz w:val="22"/>
+          <w:szCs w:val="22"/>
+        </w:rPr>
+        <w:t>;</w:t>
+      </w:r>
+    </w:p>
+    <w:p>
+      <w:pPr>
+        <w:numPr>
+          <w:ilvl w:val="0"/>
+          <w:numId w:val="1"/>
+        </w:numPr>
+        <w:spacing w:before="60" w:after="60"/>
+        <w:ind w:hanging="2"/>
+        <w:jc w:val="both"/>
+        <w:rPr>
+          <w:sz w:val="22"/>
+          <w:szCs w:val="22"/>
+        </w:rPr>
+      </w:pPr>
+      <w:r>
+        <w:rPr>
+          <w:sz w:val="22"/>
+          <w:szCs w:val="22"/>
+        </w:rPr>
+        <w:t>O campo ID OS não pode ser alterado e vem preenchido automaticamente</w:t>
+      </w:r>
+      <w:r>
+        <w:rPr>
+          <w:sz w:val="22"/>
+          <w:szCs w:val="22"/>
+        </w:rPr>
+        <w:t>.</w:t>
+      </w:r>
+    </w:p>
+    <w:p>
+      <w:pPr>
         <w:spacing w:before="60" w:after="60"/>
         <w:ind w:left="0" w:hanging="2"/>
         <w:jc w:val="both"/>
@@ -21240,91 +20943,31 @@
           <w:szCs w:val="22"/>
         </w:rPr>
       </w:pPr>
-      <w:r>
-        <w:rPr>
-          <w:sz w:val="22"/>
-          <w:szCs w:val="22"/>
-        </w:rPr>
-        <w:t xml:space="preserve">Somente os veículos cadastrados na conta do cliente irá aparecer no </w:t>
-      </w:r>
-      <w:proofErr w:type="spellStart"/>
-      <w:r>
-        <w:rPr>
-          <w:b/>
-          <w:i/>
-          <w:sz w:val="22"/>
-          <w:szCs w:val="22"/>
-        </w:rPr>
-        <w:t>checkbox</w:t>
-      </w:r>
-      <w:proofErr w:type="spellEnd"/>
-      <w:r>
-        <w:rPr>
-          <w:b/>
-          <w:i/>
-          <w:sz w:val="22"/>
-          <w:szCs w:val="22"/>
-        </w:rPr>
-        <w:t xml:space="preserve"> </w:t>
-      </w:r>
-      <w:r>
-        <w:rPr>
-          <w:sz w:val="22"/>
-          <w:szCs w:val="22"/>
-        </w:rPr>
-        <w:t>“</w:t>
-      </w:r>
-      <w:r>
-        <w:rPr>
-          <w:b/>
-          <w:sz w:val="22"/>
-          <w:szCs w:val="22"/>
-        </w:rPr>
-        <w:t>Veículo</w:t>
-      </w:r>
-      <w:r>
-        <w:rPr>
-          <w:sz w:val="22"/>
-          <w:szCs w:val="22"/>
-        </w:rPr>
-        <w:t>”</w:t>
-      </w:r>
-      <w:r>
-        <w:rPr>
-          <w:sz w:val="22"/>
-          <w:szCs w:val="22"/>
-        </w:rPr>
-        <w:t>;</w:t>
-      </w:r>
     </w:p>
     <w:p>
       <w:pPr>
-        <w:numPr>
-          <w:ilvl w:val="0"/>
-          <w:numId w:val="5"/>
-        </w:numPr>
-        <w:spacing w:before="60" w:after="60"/>
-        <w:ind w:left="0" w:hanging="2"/>
-        <w:jc w:val="both"/>
-        <w:rPr>
-          <w:sz w:val="22"/>
-          <w:szCs w:val="22"/>
-        </w:rPr>
-      </w:pPr>
-      <w:r>
-        <w:rPr>
-          <w:sz w:val="22"/>
-          <w:szCs w:val="22"/>
-        </w:rPr>
-        <w:t>O ano não pode ser maior que o atual no momento</w:t>
-      </w:r>
-      <w:r>
-        <w:rPr>
-          <w:sz w:val="22"/>
-          <w:szCs w:val="22"/>
-        </w:rPr>
-        <w:t>.</w:t>
-      </w:r>
+        <w:keepNext/>
+        <w:shd w:val="clear" w:color="auto" w:fill="CCCCCC"/>
+        <w:spacing w:before="360" w:after="120"/>
+        <w:ind w:left="1" w:hanging="3"/>
+        <w:rPr>
+          <w:rFonts w:ascii="Arial" w:eastAsia="Arial" w:hAnsi="Arial" w:cs="Arial"/>
+          <w:b/>
+          <w:sz w:val="28"/>
+          <w:szCs w:val="28"/>
+        </w:rPr>
+      </w:pPr>
+      <w:proofErr w:type="spellStart"/>
+      <w:r>
+        <w:rPr>
+          <w:rFonts w:ascii="Arial" w:eastAsia="Arial" w:hAnsi="Arial" w:cs="Arial"/>
+          <w:b/>
+          <w:sz w:val="28"/>
+          <w:szCs w:val="28"/>
+        </w:rPr>
+        <w:t>I_Ordem_de_Serviço_Cliente</w:t>
+      </w:r>
+      <w:proofErr w:type="spellEnd"/>
     </w:p>
     <w:p>
       <w:pPr>
@@ -21339,6 +20982,214 @@
         <w:ind w:left="0" w:hanging="2"/>
         <w:jc w:val="both"/>
         <w:rPr>
+          <w:sz w:val="22"/>
+          <w:szCs w:val="22"/>
+        </w:rPr>
+      </w:pPr>
+      <w:r>
+        <w:rPr>
+          <w:noProof/>
+          <w:sz w:val="22"/>
+          <w:szCs w:val="22"/>
+        </w:rPr>
+        <w:drawing>
+          <wp:inline distT="114300" distB="114300" distL="114300" distR="114300" wp14:anchorId="387878D5" wp14:editId="387878D6">
+            <wp:extent cx="5731200" cy="2755900"/>
+            <wp:effectExtent l="0" t="0" r="0" b="0"/>
+            <wp:docPr id="1049" name="image7.png"/>
+            <wp:cNvGraphicFramePr/>
+            <a:graphic xmlns:a="http://schemas.openxmlformats.org/drawingml/2006/main">
+              <a:graphicData uri="http://schemas.openxmlformats.org/drawingml/2006/picture">
+                <pic:pic xmlns:pic="http://schemas.openxmlformats.org/drawingml/2006/picture">
+                  <pic:nvPicPr>
+                    <pic:cNvPr id="0" name="image7.png"/>
+                    <pic:cNvPicPr preferRelativeResize="0"/>
+                  </pic:nvPicPr>
+                  <pic:blipFill>
+                    <a:blip r:embed="rId29"/>
+                    <a:srcRect/>
+                    <a:stretch>
+                      <a:fillRect/>
+                    </a:stretch>
+                  </pic:blipFill>
+                  <pic:spPr>
+                    <a:xfrm>
+                      <a:off x="0" y="0"/>
+                      <a:ext cx="5731200" cy="2755900"/>
+                    </a:xfrm>
+                    <a:prstGeom prst="rect">
+                      <a:avLst/>
+                    </a:prstGeom>
+                    <a:ln/>
+                  </pic:spPr>
+                </pic:pic>
+              </a:graphicData>
+            </a:graphic>
+          </wp:inline>
+        </w:drawing>
+      </w:r>
+    </w:p>
+    <w:p>
+      <w:pPr>
+        <w:pBdr>
+          <w:top w:val="nil"/>
+          <w:left w:val="nil"/>
+          <w:bottom w:val="nil"/>
+          <w:right w:val="nil"/>
+          <w:between w:val="nil"/>
+        </w:pBdr>
+        <w:spacing w:before="60" w:after="60" w:line="240" w:lineRule="auto"/>
+        <w:ind w:left="0" w:hanging="2"/>
+        <w:jc w:val="both"/>
+        <w:rPr>
+          <w:sz w:val="22"/>
+          <w:szCs w:val="22"/>
+        </w:rPr>
+      </w:pPr>
+      <w:r>
+        <w:rPr>
+          <w:sz w:val="22"/>
+          <w:szCs w:val="22"/>
+        </w:rPr>
+        <w:t>Tela de orçamento, onde o cliente irá explicitar os problemas ocasionados em seu veículo e solicitar um orçamento para o mecânico.</w:t>
+      </w:r>
+    </w:p>
+    <w:p>
+      <w:pPr>
+        <w:keepNext/>
+        <w:spacing w:before="240" w:after="60"/>
+        <w:ind w:left="0" w:hanging="2"/>
+        <w:rPr>
+          <w:rFonts w:ascii="Arial" w:eastAsia="Arial" w:hAnsi="Arial" w:cs="Arial"/>
+          <w:b/>
+          <w:sz w:val="24"/>
+          <w:szCs w:val="24"/>
+        </w:rPr>
+      </w:pPr>
+      <w:r>
+        <w:rPr>
+          <w:rFonts w:ascii="Arial" w:eastAsia="Arial" w:hAnsi="Arial" w:cs="Arial"/>
+          <w:b/>
+          <w:sz w:val="24"/>
+          <w:szCs w:val="24"/>
+        </w:rPr>
+        <w:lastRenderedPageBreak/>
+        <w:t>Informações críticas da interface</w:t>
+      </w:r>
+    </w:p>
+    <w:p>
+      <w:pPr>
+        <w:numPr>
+          <w:ilvl w:val="0"/>
+          <w:numId w:val="5"/>
+        </w:numPr>
+        <w:spacing w:before="60" w:after="60"/>
+        <w:ind w:left="0" w:hanging="2"/>
+        <w:jc w:val="both"/>
+        <w:rPr>
+          <w:sz w:val="22"/>
+          <w:szCs w:val="22"/>
+        </w:rPr>
+      </w:pPr>
+      <w:r>
+        <w:rPr>
+          <w:sz w:val="22"/>
+          <w:szCs w:val="22"/>
+        </w:rPr>
+        <w:t xml:space="preserve">Somente os veículos cadastrados na conta do cliente irá aparecer no </w:t>
+      </w:r>
+      <w:proofErr w:type="spellStart"/>
+      <w:r>
+        <w:rPr>
+          <w:b/>
+          <w:i/>
+          <w:sz w:val="22"/>
+          <w:szCs w:val="22"/>
+        </w:rPr>
+        <w:t>checkbox</w:t>
+      </w:r>
+      <w:proofErr w:type="spellEnd"/>
+      <w:r>
+        <w:rPr>
+          <w:b/>
+          <w:i/>
+          <w:sz w:val="22"/>
+          <w:szCs w:val="22"/>
+        </w:rPr>
+        <w:t xml:space="preserve"> </w:t>
+      </w:r>
+      <w:r>
+        <w:rPr>
+          <w:sz w:val="22"/>
+          <w:szCs w:val="22"/>
+        </w:rPr>
+        <w:t>“</w:t>
+      </w:r>
+      <w:r>
+        <w:rPr>
+          <w:b/>
+          <w:sz w:val="22"/>
+          <w:szCs w:val="22"/>
+        </w:rPr>
+        <w:t>Veículo</w:t>
+      </w:r>
+      <w:r>
+        <w:rPr>
+          <w:sz w:val="22"/>
+          <w:szCs w:val="22"/>
+        </w:rPr>
+        <w:t>”</w:t>
+      </w:r>
+      <w:r>
+        <w:rPr>
+          <w:sz w:val="22"/>
+          <w:szCs w:val="22"/>
+        </w:rPr>
+        <w:t>;</w:t>
+      </w:r>
+    </w:p>
+    <w:p>
+      <w:pPr>
+        <w:numPr>
+          <w:ilvl w:val="0"/>
+          <w:numId w:val="5"/>
+        </w:numPr>
+        <w:spacing w:before="60" w:after="60"/>
+        <w:ind w:left="0" w:hanging="2"/>
+        <w:jc w:val="both"/>
+        <w:rPr>
+          <w:sz w:val="22"/>
+          <w:szCs w:val="22"/>
+        </w:rPr>
+      </w:pPr>
+      <w:r>
+        <w:rPr>
+          <w:sz w:val="22"/>
+          <w:szCs w:val="22"/>
+        </w:rPr>
+        <w:t>O ano não pode ser maior que o atual no momento</w:t>
+      </w:r>
+      <w:r>
+        <w:rPr>
+          <w:sz w:val="22"/>
+          <w:szCs w:val="22"/>
+        </w:rPr>
+        <w:t>.</w:t>
+      </w:r>
+    </w:p>
+    <w:p>
+      <w:pPr>
+        <w:pBdr>
+          <w:top w:val="nil"/>
+          <w:left w:val="nil"/>
+          <w:bottom w:val="nil"/>
+          <w:right w:val="nil"/>
+          <w:between w:val="nil"/>
+        </w:pBdr>
+        <w:spacing w:before="60" w:after="60" w:line="240" w:lineRule="auto"/>
+        <w:ind w:left="0" w:hanging="2"/>
+        <w:jc w:val="both"/>
+        <w:rPr>
           <w:color w:val="000000"/>
           <w:sz w:val="22"/>
           <w:szCs w:val="22"/>
@@ -21346,7 +21197,7 @@
       </w:pPr>
     </w:p>
     <w:sectPr>
-      <w:headerReference w:type="default" r:id="rId29"/>
+      <w:headerReference w:type="default" r:id="rId30"/>
       <w:pgSz w:w="11909" w:h="16834"/>
       <w:pgMar w:top="1440" w:right="1440" w:bottom="1440" w:left="1440" w:header="720" w:footer="720" w:gutter="0"/>
       <w:pgNumType w:start="1"/>

</xml_diff>